<commit_message>
User manual, data types, keywords, control flow structure are comppleted working on the examples and loop control structures
</commit_message>
<xml_diff>
--- a/A1/Hasibullah_Yosufi_A11.docx
+++ b/A1/Hasibullah_Yosufi_A11.docx
@@ -42,45 +42,399 @@
     </w:p>
     <w:p>
       <w:pPr>
-        <w:rPr>
-          <w:rFonts w:asciiTheme="majorHAnsi" w:hAnsiTheme="majorHAnsi" w:cstheme="majorHAnsi"/>
+        <w:pStyle w:val="Heading1"/>
+        <w:rPr>
+          <w:b/>
+          <w:bCs/>
           <w:color w:val="000000" w:themeColor="text1"/>
-          <w14:textOutline w14:w="9525" w14:cap="flat" w14:cmpd="sng" w14:algn="ctr">
-            <w14:solidFill>
-              <w14:schemeClr w14:val="tx1"/>
-            </w14:solidFill>
+          <w:u w:val="single"/>
+          <w14:textOutline w14:w="0" w14:cap="flat" w14:cmpd="sng" w14:algn="ctr">
+            <w14:noFill/>
             <w14:prstDash w14:val="solid"/>
             <w14:round/>
           </w14:textOutline>
         </w:rPr>
       </w:pPr>
+      <w:r>
+        <w:rPr>
+          <w:b/>
+          <w:bCs/>
+          <w:color w:val="000000" w:themeColor="text1"/>
+          <w:u w:val="single"/>
+          <w14:textOutline w14:w="0" w14:cap="flat" w14:cmpd="sng" w14:algn="ctr">
+            <w14:noFill/>
+            <w14:prstDash w14:val="solid"/>
+            <w14:round/>
+          </w14:textOutline>
+        </w:rPr>
+        <w:t>Description and Extension</w:t>
+      </w:r>
     </w:p>
     <w:p>
-      <w:r>
+      <w:pPr>
+        <w:rPr>
+          <w:sz w:val="28"/>
+          <w:szCs w:val="28"/>
+        </w:rPr>
+      </w:pPr>
+      <w:r>
+        <w:rPr>
+          <w:sz w:val="28"/>
+          <w:szCs w:val="28"/>
+        </w:rPr>
         <w:t xml:space="preserve">Hydra is a python-format general-purpose programming language </w:t>
       </w:r>
       <w:r>
+        <w:rPr>
+          <w:sz w:val="28"/>
+          <w:szCs w:val="28"/>
+        </w:rPr>
         <w:t>that</w:t>
       </w:r>
       <w:r>
+        <w:rPr>
+          <w:sz w:val="28"/>
+          <w:szCs w:val="28"/>
+        </w:rPr>
         <w:t xml:space="preserve"> </w:t>
       </w:r>
       <w:r>
+        <w:rPr>
+          <w:sz w:val="28"/>
+          <w:szCs w:val="28"/>
+        </w:rPr>
         <w:t>has</w:t>
       </w:r>
       <w:r>
+        <w:rPr>
+          <w:sz w:val="28"/>
+          <w:szCs w:val="28"/>
+        </w:rPr>
         <w:t xml:space="preserve"> </w:t>
       </w:r>
       <w:r>
+        <w:rPr>
+          <w:sz w:val="28"/>
+          <w:szCs w:val="28"/>
+        </w:rPr>
         <w:t xml:space="preserve">the </w:t>
       </w:r>
       <w:r>
+        <w:rPr>
+          <w:sz w:val="28"/>
+          <w:szCs w:val="28"/>
+        </w:rPr>
         <w:t xml:space="preserve">.hd </w:t>
       </w:r>
       <w:r>
-        <w:t xml:space="preserve"> extension at the end of its source file. </w:t>
+        <w:rPr>
+          <w:sz w:val="28"/>
+          <w:szCs w:val="28"/>
+        </w:rPr>
+        <w:t xml:space="preserve"> extension </w:t>
+      </w:r>
+      <w:r>
+        <w:rPr>
+          <w:sz w:val="28"/>
+          <w:szCs w:val="28"/>
+        </w:rPr>
+        <w:t>in</w:t>
+      </w:r>
+      <w:r>
+        <w:rPr>
+          <w:sz w:val="28"/>
+          <w:szCs w:val="28"/>
+        </w:rPr>
+        <w:t xml:space="preserve"> its source file. </w:t>
+      </w:r>
+      <w:r>
+        <w:rPr>
+          <w:sz w:val="28"/>
+          <w:szCs w:val="28"/>
+        </w:rPr>
+        <w:t xml:space="preserve">It is inspired by </w:t>
+      </w:r>
+      <w:r>
+        <w:rPr>
+          <w:sz w:val="28"/>
+          <w:szCs w:val="28"/>
+        </w:rPr>
+        <w:t>python,</w:t>
+      </w:r>
+      <w:r>
+        <w:rPr>
+          <w:sz w:val="28"/>
+          <w:szCs w:val="28"/>
+        </w:rPr>
+        <w:t xml:space="preserve"> which is short, simple, and easy to read</w:t>
+      </w:r>
+      <w:r>
+        <w:rPr>
+          <w:sz w:val="28"/>
+          <w:szCs w:val="28"/>
+        </w:rPr>
+        <w:t>,</w:t>
+      </w:r>
+      <w:r>
+        <w:rPr>
+          <w:sz w:val="28"/>
+          <w:szCs w:val="28"/>
+        </w:rPr>
+        <w:t xml:space="preserve"> however, hydra makes the simplicity of python, </w:t>
+      </w:r>
+      <w:r>
+        <w:rPr>
+          <w:sz w:val="28"/>
+          <w:szCs w:val="28"/>
+        </w:rPr>
+        <w:t>even more simpler</w:t>
+      </w:r>
+      <w:r>
+        <w:rPr>
+          <w:sz w:val="28"/>
+          <w:szCs w:val="28"/>
+        </w:rPr>
+        <w:t xml:space="preserve"> and easier to read </w:t>
+      </w:r>
+      <w:r>
+        <w:rPr>
+          <w:sz w:val="28"/>
+          <w:szCs w:val="28"/>
+        </w:rPr>
+        <w:t>with a dynamically typed structure and only</w:t>
+      </w:r>
+      <w:r>
+        <w:rPr>
+          <w:sz w:val="28"/>
+          <w:szCs w:val="28"/>
+        </w:rPr>
+        <w:t xml:space="preserve"> three simple data types (float, character</w:t>
+      </w:r>
+      <w:r>
+        <w:rPr>
+          <w:sz w:val="28"/>
+          <w:szCs w:val="28"/>
+        </w:rPr>
+        <w:t>, and bit).</w:t>
+      </w:r>
+      <w:r>
+        <w:rPr>
+          <w:sz w:val="28"/>
+          <w:szCs w:val="28"/>
+        </w:rPr>
+        <w:t xml:space="preserve"> Hydra </w:t>
+      </w:r>
+      <w:r>
+        <w:rPr>
+          <w:sz w:val="28"/>
+          <w:szCs w:val="28"/>
+        </w:rPr>
+        <w:t xml:space="preserve">also enhances its execution efficiency, unlike python which uses an interpreter the execute line by line hydra takes the source code and executes it all in one go. </w:t>
+      </w:r>
+      <w:r>
+        <w:rPr>
+          <w:sz w:val="28"/>
+          <w:szCs w:val="28"/>
+        </w:rPr>
+        <w:t xml:space="preserve">This language takes the Boa source code and converts it to python programming language format which is more human-readable and user-friendly. </w:t>
       </w:r>
     </w:p>
+    <w:p>
+      <w:pPr>
+        <w:pStyle w:val="Heading1"/>
+        <w:rPr>
+          <w:b/>
+          <w:bCs/>
+          <w:color w:val="000000" w:themeColor="text1"/>
+          <w:u w:val="single"/>
+          <w14:textOutline w14:w="0" w14:cap="flat" w14:cmpd="sng" w14:algn="ctr">
+            <w14:noFill/>
+            <w14:prstDash w14:val="solid"/>
+            <w14:round/>
+          </w14:textOutline>
+        </w:rPr>
+      </w:pPr>
+      <w:r>
+        <w:rPr>
+          <w:b/>
+          <w:bCs/>
+          <w:color w:val="000000" w:themeColor="text1"/>
+          <w:u w:val="single"/>
+          <w14:textOutline w14:w="0" w14:cap="flat" w14:cmpd="sng" w14:algn="ctr">
+            <w14:noFill/>
+            <w14:prstDash w14:val="solid"/>
+            <w14:round/>
+          </w14:textOutline>
+        </w:rPr>
+        <w:t>Comments</w:t>
+      </w:r>
+    </w:p>
+    <w:p>
+      <w:pPr>
+        <w:rPr>
+          <w:sz w:val="28"/>
+          <w:szCs w:val="28"/>
+        </w:rPr>
+      </w:pPr>
+      <w:r>
+        <w:rPr>
+          <w:sz w:val="28"/>
+          <w:szCs w:val="28"/>
+        </w:rPr>
+        <w:t xml:space="preserve">Hydra follows </w:t>
+      </w:r>
+      <w:r>
+        <w:rPr>
+          <w:sz w:val="28"/>
+          <w:szCs w:val="28"/>
+        </w:rPr>
+        <w:t>python-format</w:t>
+      </w:r>
+      <w:r>
+        <w:rPr>
+          <w:sz w:val="28"/>
+          <w:szCs w:val="28"/>
+        </w:rPr>
+        <w:t xml:space="preserve"> for commenting</w:t>
+      </w:r>
+      <w:r>
+        <w:rPr>
+          <w:sz w:val="28"/>
+          <w:szCs w:val="28"/>
+        </w:rPr>
+        <w:t xml:space="preserve"> </w:t>
+      </w:r>
+      <w:r>
+        <w:rPr>
+          <w:sz w:val="28"/>
+          <w:szCs w:val="28"/>
+        </w:rPr>
+        <w:t xml:space="preserve">on </w:t>
+      </w:r>
+      <w:r>
+        <w:rPr>
+          <w:sz w:val="28"/>
+          <w:szCs w:val="28"/>
+        </w:rPr>
+        <w:t xml:space="preserve">the source code. </w:t>
+      </w:r>
+      <w:proofErr w:type="gramStart"/>
+      <w:r>
+        <w:rPr>
+          <w:sz w:val="28"/>
+          <w:szCs w:val="28"/>
+        </w:rPr>
+        <w:t>In order for</w:t>
+      </w:r>
+      <w:proofErr w:type="gramEnd"/>
+      <w:r>
+        <w:rPr>
+          <w:sz w:val="28"/>
+          <w:szCs w:val="28"/>
+        </w:rPr>
+        <w:t xml:space="preserve"> the user to put </w:t>
+      </w:r>
+      <w:r>
+        <w:rPr>
+          <w:sz w:val="28"/>
+          <w:szCs w:val="28"/>
+        </w:rPr>
+        <w:t xml:space="preserve">a </w:t>
+      </w:r>
+      <w:r>
+        <w:rPr>
+          <w:sz w:val="28"/>
+          <w:szCs w:val="28"/>
+        </w:rPr>
+        <w:t>comment on something</w:t>
+      </w:r>
+      <w:r>
+        <w:rPr>
+          <w:sz w:val="28"/>
+          <w:szCs w:val="28"/>
+        </w:rPr>
+        <w:t>,</w:t>
+      </w:r>
+      <w:r>
+        <w:rPr>
+          <w:sz w:val="28"/>
+          <w:szCs w:val="28"/>
+        </w:rPr>
+        <w:t xml:space="preserve"> they can simply start with putting the # followed by the comment they want to put in the source code file. </w:t>
+      </w:r>
+      <w:r>
+        <w:rPr>
+          <w:sz w:val="28"/>
+          <w:szCs w:val="28"/>
+        </w:rPr>
+        <w:t>Same as python multi-line comments should all have to start with # followed by the user comment.</w:t>
+      </w:r>
+    </w:p>
+    <w:p>
+      <w:pPr>
+        <w:pStyle w:val="Heading1"/>
+        <w:rPr>
+          <w:rFonts w:cstheme="majorHAnsi"/>
+          <w:b/>
+          <w:bCs/>
+          <w:color w:val="auto"/>
+          <w:u w:val="single"/>
+        </w:rPr>
+      </w:pPr>
+      <w:r>
+        <w:rPr>
+          <w:rFonts w:cstheme="majorHAnsi"/>
+          <w:b/>
+          <w:bCs/>
+          <w:color w:val="auto"/>
+          <w:u w:val="single"/>
+        </w:rPr>
+        <w:t>Keywords</w:t>
+      </w:r>
+    </w:p>
+    <w:p>
+      <w:pPr>
+        <w:rPr>
+          <w:sz w:val="28"/>
+          <w:szCs w:val="28"/>
+        </w:rPr>
+      </w:pPr>
+      <w:r>
+        <w:rPr>
+          <w:sz w:val="28"/>
+          <w:szCs w:val="28"/>
+        </w:rPr>
+        <w:t xml:space="preserve"> List of </w:t>
+      </w:r>
+      <w:r>
+        <w:rPr>
+          <w:sz w:val="28"/>
+          <w:szCs w:val="28"/>
+        </w:rPr>
+        <w:t xml:space="preserve">hydra key words are as follows: </w:t>
+      </w:r>
+    </w:p>
+    <w:p>
+      <w:pPr>
+        <w:rPr>
+          <w:sz w:val="28"/>
+          <w:szCs w:val="28"/>
+        </w:rPr>
+      </w:pPr>
+      <w:proofErr w:type="spellStart"/>
+      <w:r>
+        <w:rPr>
+          <w:sz w:val="28"/>
+          <w:szCs w:val="28"/>
+        </w:rPr>
+        <w:t>pri</w:t>
+      </w:r>
+      <w:proofErr w:type="spellEnd"/>
+    </w:p>
+    <w:p/>
+    <w:p/>
+    <w:p/>
+    <w:p/>
     <w:sectPr>
       <w:pgSz w:w="12240" w:h="15840"/>
       <w:pgMar w:top="1440" w:right="1440" w:bottom="1440" w:left="1440" w:header="708" w:footer="708" w:gutter="0"/>
@@ -490,6 +844,27 @@
     <w:name w:val="Normal"/>
     <w:qFormat/>
   </w:style>
+  <w:style w:type="paragraph" w:styleId="Heading1">
+    <w:name w:val="heading 1"/>
+    <w:basedOn w:val="Normal"/>
+    <w:next w:val="Normal"/>
+    <w:link w:val="Heading1Char"/>
+    <w:uiPriority w:val="9"/>
+    <w:qFormat/>
+    <w:rsid w:val="00CF1F17"/>
+    <w:pPr>
+      <w:keepNext/>
+      <w:keepLines/>
+      <w:spacing w:before="240" w:after="0"/>
+      <w:outlineLvl w:val="0"/>
+    </w:pPr>
+    <w:rPr>
+      <w:rFonts w:asciiTheme="majorHAnsi" w:eastAsiaTheme="majorEastAsia" w:hAnsiTheme="majorHAnsi" w:cstheme="majorBidi"/>
+      <w:color w:val="2F5496" w:themeColor="accent1" w:themeShade="BF"/>
+      <w:sz w:val="32"/>
+      <w:szCs w:val="32"/>
+    </w:rPr>
+  </w:style>
   <w:style w:type="character" w:default="1" w:styleId="DefaultParagraphFont">
     <w:name w:val="Default Paragraph Font"/>
     <w:uiPriority w:val="1"/>
@@ -516,6 +891,28 @@
     <w:uiPriority w:val="99"/>
     <w:semiHidden/>
     <w:unhideWhenUsed/>
+  </w:style>
+  <w:style w:type="character" w:customStyle="1" w:styleId="Heading1Char">
+    <w:name w:val="Heading 1 Char"/>
+    <w:basedOn w:val="DefaultParagraphFont"/>
+    <w:link w:val="Heading1"/>
+    <w:uiPriority w:val="9"/>
+    <w:rsid w:val="00CF1F17"/>
+    <w:rPr>
+      <w:rFonts w:asciiTheme="majorHAnsi" w:eastAsiaTheme="majorEastAsia" w:hAnsiTheme="majorHAnsi" w:cstheme="majorBidi"/>
+      <w:color w:val="2F5496" w:themeColor="accent1" w:themeShade="BF"/>
+      <w:sz w:val="32"/>
+      <w:szCs w:val="32"/>
+    </w:rPr>
+  </w:style>
+  <w:style w:type="paragraph" w:styleId="NoSpacing">
+    <w:name w:val="No Spacing"/>
+    <w:uiPriority w:val="1"/>
+    <w:qFormat/>
+    <w:rsid w:val="00CF1F17"/>
+    <w:pPr>
+      <w:spacing w:after="0" w:line="240" w:lineRule="auto"/>
+    </w:pPr>
   </w:style>
 </w:styles>
 </file>

</xml_diff>

<commit_message>
Final work for the compilers all the sections are explained with examples
</commit_message>
<xml_diff>
--- a/A1/Hasibullah_Yosufi_A11.docx
+++ b/A1/Hasibullah_Yosufi_A11.docx
@@ -71,173 +71,33 @@
       </w:r>
     </w:p>
     <w:p>
-      <w:pPr>
-        <w:rPr>
-          <w:sz w:val="28"/>
-          <w:szCs w:val="28"/>
-        </w:rPr>
-      </w:pPr>
-      <w:r>
-        <w:rPr>
-          <w:sz w:val="28"/>
-          <w:szCs w:val="28"/>
-        </w:rPr>
-        <w:t xml:space="preserve">Hydra is a python-format general-purpose programming language </w:t>
-      </w:r>
-      <w:r>
-        <w:rPr>
-          <w:sz w:val="28"/>
-          <w:szCs w:val="28"/>
-        </w:rPr>
-        <w:t>that</w:t>
-      </w:r>
-      <w:r>
-        <w:rPr>
-          <w:sz w:val="28"/>
-          <w:szCs w:val="28"/>
-        </w:rPr>
-        <w:t xml:space="preserve"> </w:t>
-      </w:r>
-      <w:r>
-        <w:rPr>
-          <w:sz w:val="28"/>
-          <w:szCs w:val="28"/>
-        </w:rPr>
-        <w:t>has</w:t>
-      </w:r>
-      <w:r>
-        <w:rPr>
-          <w:sz w:val="28"/>
-          <w:szCs w:val="28"/>
-        </w:rPr>
-        <w:t xml:space="preserve"> </w:t>
-      </w:r>
-      <w:r>
-        <w:rPr>
-          <w:sz w:val="28"/>
-          <w:szCs w:val="28"/>
-        </w:rPr>
-        <w:t xml:space="preserve">the </w:t>
-      </w:r>
-      <w:r>
-        <w:rPr>
-          <w:sz w:val="28"/>
-          <w:szCs w:val="28"/>
-        </w:rPr>
-        <w:t xml:space="preserve">.hd </w:t>
-      </w:r>
-      <w:r>
-        <w:rPr>
-          <w:sz w:val="28"/>
-          <w:szCs w:val="28"/>
-        </w:rPr>
-        <w:t xml:space="preserve"> extension </w:t>
-      </w:r>
-      <w:r>
-        <w:rPr>
-          <w:sz w:val="28"/>
-          <w:szCs w:val="28"/>
-        </w:rPr>
-        <w:t>in</w:t>
-      </w:r>
-      <w:r>
-        <w:rPr>
-          <w:sz w:val="28"/>
-          <w:szCs w:val="28"/>
-        </w:rPr>
-        <w:t xml:space="preserve"> its source file. </w:t>
-      </w:r>
-      <w:r>
-        <w:rPr>
-          <w:sz w:val="28"/>
-          <w:szCs w:val="28"/>
-        </w:rPr>
-        <w:t xml:space="preserve">It is inspired by </w:t>
-      </w:r>
-      <w:r>
-        <w:rPr>
-          <w:sz w:val="28"/>
-          <w:szCs w:val="28"/>
-        </w:rPr>
-        <w:t>python,</w:t>
-      </w:r>
-      <w:r>
-        <w:rPr>
-          <w:sz w:val="28"/>
-          <w:szCs w:val="28"/>
-        </w:rPr>
-        <w:t xml:space="preserve"> which is short, simple, and easy to read</w:t>
-      </w:r>
-      <w:r>
-        <w:rPr>
-          <w:sz w:val="28"/>
-          <w:szCs w:val="28"/>
-        </w:rPr>
-        <w:t>,</w:t>
-      </w:r>
-      <w:r>
-        <w:rPr>
-          <w:sz w:val="28"/>
-          <w:szCs w:val="28"/>
-        </w:rPr>
-        <w:t xml:space="preserve"> however, hydra makes the simplicity of python, </w:t>
-      </w:r>
-      <w:r>
-        <w:rPr>
-          <w:sz w:val="28"/>
-          <w:szCs w:val="28"/>
-        </w:rPr>
+      <w:r>
+        <w:t>Hydra is a python-format general-purpose programming language that has the .</w:t>
+      </w:r>
+      <w:proofErr w:type="spellStart"/>
+      <w:r>
+        <w:t>hd</w:t>
+      </w:r>
+      <w:proofErr w:type="spellEnd"/>
+      <w:r>
+        <w:t xml:space="preserve">  extension in its source file. It is inspired by python, which is short, simple, and easy to read, however, hydra makes the simplicity of python, </w:t>
+      </w:r>
+      <w:proofErr w:type="gramStart"/>
+      <w:r>
         <w:t>even more simpler</w:t>
       </w:r>
-      <w:r>
-        <w:rPr>
-          <w:sz w:val="28"/>
-          <w:szCs w:val="28"/>
-        </w:rPr>
-        <w:t xml:space="preserve"> and easier to read </w:t>
-      </w:r>
-      <w:r>
-        <w:rPr>
-          <w:sz w:val="28"/>
-          <w:szCs w:val="28"/>
-        </w:rPr>
-        <w:t>with a dynamically typed structure and only</w:t>
-      </w:r>
-      <w:r>
-        <w:rPr>
-          <w:sz w:val="28"/>
-          <w:szCs w:val="28"/>
-        </w:rPr>
-        <w:t xml:space="preserve"> three simple data types (float, character</w:t>
-      </w:r>
-      <w:r>
-        <w:rPr>
-          <w:sz w:val="28"/>
-          <w:szCs w:val="28"/>
-        </w:rPr>
-        <w:t>, and bit).</w:t>
-      </w:r>
-      <w:r>
-        <w:rPr>
-          <w:sz w:val="28"/>
-          <w:szCs w:val="28"/>
-        </w:rPr>
-        <w:t xml:space="preserve"> Hydra </w:t>
-      </w:r>
-      <w:r>
-        <w:rPr>
-          <w:sz w:val="28"/>
-          <w:szCs w:val="28"/>
-        </w:rPr>
-        <w:t xml:space="preserve">also enhances its execution efficiency, unlike python which uses an interpreter the execute line by line hydra takes the source code and executes it all in one go. </w:t>
-      </w:r>
-      <w:r>
-        <w:rPr>
-          <w:sz w:val="28"/>
-          <w:szCs w:val="28"/>
-        </w:rPr>
-        <w:t xml:space="preserve">This language takes the Boa source code and converts it to python programming language format which is more human-readable and user-friendly. </w:t>
-      </w:r>
+      <w:proofErr w:type="gramEnd"/>
+      <w:r>
+        <w:t xml:space="preserve"> and easier to read with a dynamically typed structure and only three simple data types (float, character, and bit). Hydra also enhances its execution efficiency, unlike python which uses an interpreter the execute line by line hydra takes the source code and executes it all in one go. This language takes the Boa source code and converts it to python programming language format which is more human-readable and user-friendly. </w:t>
+      </w:r>
+    </w:p>
+    <w:p>
+      <w:pPr>
+        <w:rPr>
+          <w:sz w:val="28"/>
+          <w:szCs w:val="28"/>
+        </w:rPr>
+      </w:pPr>
     </w:p>
     <w:p>
       <w:pPr>
@@ -254,7 +114,10 @@
           </w14:textOutline>
         </w:rPr>
       </w:pPr>
-      <w:r>
+    </w:p>
+    <w:p>
+      <w:pPr>
+        <w:pStyle w:val="Heading1"/>
         <w:rPr>
           <w:b/>
           <w:bCs/>
@@ -266,109 +129,307 @@
             <w14:round/>
           </w14:textOutline>
         </w:rPr>
+      </w:pPr>
+      <w:r>
+        <w:rPr>
+          <w:b/>
+          <w:bCs/>
+          <w:color w:val="000000" w:themeColor="text1"/>
+          <w:u w:val="single"/>
+          <w14:textOutline w14:w="0" w14:cap="flat" w14:cmpd="sng" w14:algn="ctr">
+            <w14:noFill/>
+            <w14:prstDash w14:val="solid"/>
+            <w14:round/>
+          </w14:textOutline>
+        </w:rPr>
+        <w:t>Name/Extension</w:t>
+      </w:r>
+    </w:p>
+    <w:p>
+      <w:pPr>
+        <w:pStyle w:val="paragraph"/>
+        <w:spacing w:before="0" w:beforeAutospacing="0" w:after="0" w:afterAutospacing="0"/>
+        <w:jc w:val="both"/>
+        <w:textAlignment w:val="baseline"/>
+        <w:rPr>
+          <w:rFonts w:ascii="Segoe UI" w:hAnsi="Segoe UI" w:cs="Segoe UI"/>
+          <w:sz w:val="18"/>
+          <w:szCs w:val="18"/>
+        </w:rPr>
+      </w:pPr>
+    </w:p>
+    <w:p>
+      <w:pPr>
+        <w:pStyle w:val="paragraph"/>
+        <w:spacing w:before="0" w:beforeAutospacing="0" w:after="0" w:afterAutospacing="0"/>
+        <w:ind w:right="30"/>
+        <w:jc w:val="both"/>
+        <w:textAlignment w:val="baseline"/>
+        <w:rPr>
+          <w:rFonts w:asciiTheme="majorHAnsi" w:hAnsiTheme="majorHAnsi" w:cstheme="majorHAnsi"/>
+          <w:sz w:val="22"/>
+          <w:szCs w:val="22"/>
+        </w:rPr>
+      </w:pPr>
+      <w:r>
+        <w:rPr>
+          <w:rStyle w:val="normaltextrun"/>
+          <w:rFonts w:asciiTheme="majorHAnsi" w:hAnsiTheme="majorHAnsi" w:cstheme="majorHAnsi"/>
+          <w:sz w:val="22"/>
+          <w:szCs w:val="22"/>
+          <w:lang w:val="en-US"/>
+        </w:rPr>
+        <w:t>The name of the language is</w:t>
+      </w:r>
+      <w:r>
+        <w:rPr>
+          <w:rStyle w:val="normaltextrun"/>
+          <w:rFonts w:asciiTheme="majorHAnsi" w:hAnsiTheme="majorHAnsi" w:cstheme="majorHAnsi"/>
+          <w:b/>
+          <w:bCs/>
+          <w:sz w:val="22"/>
+          <w:szCs w:val="22"/>
+          <w:lang w:val="en-US"/>
+        </w:rPr>
+        <w:t xml:space="preserve"> </w:t>
+      </w:r>
+      <w:proofErr w:type="gramStart"/>
+      <w:r>
+        <w:rPr>
+          <w:rStyle w:val="normaltextrun"/>
+          <w:rFonts w:asciiTheme="majorHAnsi" w:hAnsiTheme="majorHAnsi" w:cstheme="majorHAnsi"/>
+          <w:b/>
+          <w:bCs/>
+          <w:sz w:val="22"/>
+          <w:szCs w:val="22"/>
+          <w:lang w:val="en-US"/>
+        </w:rPr>
+        <w:t>Hydra</w:t>
+      </w:r>
+      <w:proofErr w:type="gramEnd"/>
+      <w:r>
+        <w:rPr>
+          <w:rStyle w:val="normaltextrun"/>
+          <w:rFonts w:asciiTheme="majorHAnsi" w:hAnsiTheme="majorHAnsi" w:cstheme="majorHAnsi"/>
+          <w:sz w:val="22"/>
+          <w:szCs w:val="22"/>
+          <w:lang w:val="en-US"/>
+        </w:rPr>
+        <w:t xml:space="preserve"> which is named after an immortal, many-headed snake </w:t>
+      </w:r>
+      <w:r>
+        <w:rPr>
+          <w:rStyle w:val="normaltextrun"/>
+          <w:rFonts w:asciiTheme="majorHAnsi" w:hAnsiTheme="majorHAnsi" w:cstheme="majorHAnsi"/>
+          <w:sz w:val="22"/>
+          <w:szCs w:val="22"/>
+          <w:shd w:val="clear" w:color="auto" w:fill="FFFFFF"/>
+          <w:lang w:val="en-US"/>
+        </w:rPr>
+        <w:t xml:space="preserve">whose heads grew again as they were cut off, eventually killed by Hercules. Extension of the language </w:t>
+      </w:r>
+      <w:proofErr w:type="gramStart"/>
+      <w:r>
+        <w:rPr>
+          <w:rStyle w:val="normaltextrun"/>
+          <w:rFonts w:asciiTheme="majorHAnsi" w:hAnsiTheme="majorHAnsi" w:cstheme="majorHAnsi"/>
+          <w:sz w:val="22"/>
+          <w:szCs w:val="22"/>
+          <w:shd w:val="clear" w:color="auto" w:fill="FFFFFF"/>
+          <w:lang w:val="en-US"/>
+        </w:rPr>
+        <w:t xml:space="preserve">is </w:t>
+      </w:r>
+      <w:r>
+        <w:rPr>
+          <w:rStyle w:val="normaltextrun"/>
+          <w:rFonts w:asciiTheme="majorHAnsi" w:hAnsiTheme="majorHAnsi" w:cstheme="majorHAnsi"/>
+          <w:b/>
+          <w:bCs/>
+          <w:sz w:val="22"/>
+          <w:szCs w:val="22"/>
+          <w:shd w:val="clear" w:color="auto" w:fill="FFFFFF"/>
+          <w:lang w:val="en-US"/>
+        </w:rPr>
+        <w:t>.</w:t>
+      </w:r>
+      <w:proofErr w:type="spellStart"/>
+      <w:r>
+        <w:rPr>
+          <w:rStyle w:val="normaltextrun"/>
+          <w:rFonts w:asciiTheme="majorHAnsi" w:hAnsiTheme="majorHAnsi" w:cstheme="majorHAnsi"/>
+          <w:b/>
+          <w:bCs/>
+          <w:sz w:val="22"/>
+          <w:szCs w:val="22"/>
+          <w:shd w:val="clear" w:color="auto" w:fill="FFFFFF"/>
+          <w:lang w:val="en-US"/>
+        </w:rPr>
+        <w:t>hd</w:t>
+      </w:r>
+      <w:proofErr w:type="spellEnd"/>
+      <w:proofErr w:type="gramEnd"/>
+      <w:r>
+        <w:rPr>
+          <w:rStyle w:val="normaltextrun"/>
+          <w:rFonts w:asciiTheme="majorHAnsi" w:hAnsiTheme="majorHAnsi" w:cstheme="majorHAnsi"/>
+          <w:b/>
+          <w:bCs/>
+          <w:sz w:val="22"/>
+          <w:szCs w:val="22"/>
+          <w:shd w:val="clear" w:color="auto" w:fill="FFFFFF"/>
+          <w:lang w:val="en-US"/>
+        </w:rPr>
+        <w:t xml:space="preserve"> </w:t>
+      </w:r>
+      <w:r>
+        <w:rPr>
+          <w:rStyle w:val="normaltextrun"/>
+          <w:rFonts w:asciiTheme="majorHAnsi" w:hAnsiTheme="majorHAnsi" w:cstheme="majorHAnsi"/>
+          <w:sz w:val="22"/>
+          <w:szCs w:val="22"/>
+          <w:shd w:val="clear" w:color="auto" w:fill="FFFFFF"/>
+          <w:lang w:val="en-US"/>
+        </w:rPr>
+        <w:t xml:space="preserve">in its source code. </w:t>
+      </w:r>
+      <w:r>
+        <w:rPr>
+          <w:rStyle w:val="normaltextrun"/>
+          <w:rFonts w:asciiTheme="majorHAnsi" w:hAnsiTheme="majorHAnsi" w:cstheme="majorHAnsi"/>
+          <w:color w:val="000000"/>
+          <w:sz w:val="22"/>
+          <w:szCs w:val="22"/>
+          <w:lang w:val="en-US"/>
+        </w:rPr>
+        <w:t xml:space="preserve">Hydra is a python-format general-purpose programming </w:t>
+      </w:r>
+      <w:proofErr w:type="gramStart"/>
+      <w:r>
+        <w:rPr>
+          <w:rStyle w:val="normaltextrun"/>
+          <w:rFonts w:asciiTheme="majorHAnsi" w:hAnsiTheme="majorHAnsi" w:cstheme="majorHAnsi"/>
+          <w:color w:val="000000"/>
+          <w:sz w:val="22"/>
+          <w:szCs w:val="22"/>
+          <w:lang w:val="en-US"/>
+        </w:rPr>
+        <w:t>language</w:t>
+      </w:r>
+      <w:proofErr w:type="gramEnd"/>
+      <w:r>
+        <w:rPr>
+          <w:rStyle w:val="normaltextrun"/>
+          <w:rFonts w:asciiTheme="majorHAnsi" w:hAnsiTheme="majorHAnsi" w:cstheme="majorHAnsi"/>
+          <w:color w:val="000000"/>
+          <w:sz w:val="22"/>
+          <w:szCs w:val="22"/>
+          <w:lang w:val="en-US"/>
+        </w:rPr>
+        <w:t xml:space="preserve"> and it has python-like functionalities in more simpler way.</w:t>
+      </w:r>
+      <w:r>
+        <w:rPr>
+          <w:rStyle w:val="normaltextrun"/>
+          <w:rFonts w:asciiTheme="majorHAnsi" w:hAnsiTheme="majorHAnsi" w:cstheme="majorHAnsi"/>
+          <w:color w:val="C00000"/>
+          <w:sz w:val="22"/>
+          <w:szCs w:val="22"/>
+          <w:lang w:val="en-US"/>
+        </w:rPr>
+        <w:t> </w:t>
+      </w:r>
+      <w:r>
+        <w:rPr>
+          <w:rStyle w:val="eop"/>
+          <w:rFonts w:asciiTheme="majorHAnsi" w:hAnsiTheme="majorHAnsi" w:cstheme="majorHAnsi"/>
+          <w:color w:val="C00000"/>
+          <w:sz w:val="22"/>
+          <w:szCs w:val="22"/>
+        </w:rPr>
+        <w:t> </w:t>
+      </w:r>
+    </w:p>
+    <w:p>
+      <w:pPr>
+        <w:pStyle w:val="paragraph"/>
+        <w:spacing w:before="0" w:beforeAutospacing="0" w:after="0" w:afterAutospacing="0"/>
+        <w:jc w:val="both"/>
+        <w:textAlignment w:val="baseline"/>
+        <w:rPr>
+          <w:rFonts w:asciiTheme="majorHAnsi" w:hAnsiTheme="majorHAnsi" w:cstheme="majorHAnsi"/>
+          <w:sz w:val="22"/>
+          <w:szCs w:val="22"/>
+        </w:rPr>
+      </w:pPr>
+      <w:r>
+        <w:rPr>
+          <w:rStyle w:val="eop"/>
+          <w:rFonts w:asciiTheme="majorHAnsi" w:hAnsiTheme="majorHAnsi" w:cstheme="majorHAnsi"/>
+          <w:sz w:val="22"/>
+          <w:szCs w:val="22"/>
+        </w:rPr>
+        <w:t> </w:t>
+      </w:r>
+    </w:p>
+    <w:p>
+      <w:pPr>
+        <w:pStyle w:val="Heading1"/>
+        <w:rPr>
+          <w:b/>
+          <w:bCs/>
+          <w:color w:val="000000" w:themeColor="text1"/>
+          <w:u w:val="single"/>
+          <w14:textOutline w14:w="0" w14:cap="flat" w14:cmpd="sng" w14:algn="ctr">
+            <w14:noFill/>
+            <w14:prstDash w14:val="solid"/>
+            <w14:round/>
+          </w14:textOutline>
+        </w:rPr>
+      </w:pPr>
+      <w:r>
+        <w:rPr>
+          <w:b/>
+          <w:bCs/>
+          <w:color w:val="000000" w:themeColor="text1"/>
+          <w:u w:val="single"/>
+          <w14:textOutline w14:w="0" w14:cap="flat" w14:cmpd="sng" w14:algn="ctr">
+            <w14:noFill/>
+            <w14:prstDash w14:val="solid"/>
+            <w14:round/>
+          </w14:textOutline>
+        </w:rPr>
         <w:t>Comments</w:t>
       </w:r>
     </w:p>
     <w:p>
-      <w:pPr>
-        <w:rPr>
-          <w:sz w:val="28"/>
-          <w:szCs w:val="28"/>
-        </w:rPr>
-      </w:pPr>
-      <w:r>
-        <w:rPr>
-          <w:sz w:val="28"/>
-          <w:szCs w:val="28"/>
-        </w:rPr>
-        <w:t xml:space="preserve">Hydra follows </w:t>
-      </w:r>
-      <w:r>
-        <w:rPr>
-          <w:sz w:val="28"/>
-          <w:szCs w:val="28"/>
-        </w:rPr>
-        <w:t>python-format</w:t>
-      </w:r>
-      <w:r>
-        <w:rPr>
-          <w:sz w:val="28"/>
-          <w:szCs w:val="28"/>
-        </w:rPr>
-        <w:t xml:space="preserve"> for commenting</w:t>
-      </w:r>
-      <w:r>
-        <w:rPr>
-          <w:sz w:val="28"/>
-          <w:szCs w:val="28"/>
-        </w:rPr>
-        <w:t xml:space="preserve"> </w:t>
-      </w:r>
-      <w:r>
-        <w:rPr>
-          <w:sz w:val="28"/>
-          <w:szCs w:val="28"/>
-        </w:rPr>
-        <w:t xml:space="preserve">on </w:t>
-      </w:r>
-      <w:r>
-        <w:rPr>
-          <w:sz w:val="28"/>
-          <w:szCs w:val="28"/>
-        </w:rPr>
-        <w:t xml:space="preserve">the source code. </w:t>
+      <w:r>
+        <w:t xml:space="preserve">Hydra follows python-format for commenting on the source code. </w:t>
       </w:r>
       <w:proofErr w:type="gramStart"/>
       <w:r>
-        <w:rPr>
-          <w:sz w:val="28"/>
-          <w:szCs w:val="28"/>
-        </w:rPr>
         <w:t>In order for</w:t>
       </w:r>
       <w:proofErr w:type="gramEnd"/>
       <w:r>
-        <w:rPr>
-          <w:sz w:val="28"/>
-          <w:szCs w:val="28"/>
-        </w:rPr>
-        <w:t xml:space="preserve"> the user to put </w:t>
-      </w:r>
-      <w:r>
-        <w:rPr>
-          <w:sz w:val="28"/>
-          <w:szCs w:val="28"/>
-        </w:rPr>
-        <w:t xml:space="preserve">a </w:t>
-      </w:r>
-      <w:r>
-        <w:rPr>
-          <w:sz w:val="28"/>
-          <w:szCs w:val="28"/>
-        </w:rPr>
-        <w:t>comment on something</w:t>
-      </w:r>
-      <w:r>
-        <w:rPr>
-          <w:sz w:val="28"/>
-          <w:szCs w:val="28"/>
-        </w:rPr>
-        <w:t>,</w:t>
-      </w:r>
-      <w:r>
-        <w:rPr>
-          <w:sz w:val="28"/>
-          <w:szCs w:val="28"/>
-        </w:rPr>
-        <w:t xml:space="preserve"> they can simply start with putting the # followed by the comment they want to put in the source code file. </w:t>
-      </w:r>
-      <w:r>
-        <w:rPr>
-          <w:sz w:val="28"/>
-          <w:szCs w:val="28"/>
-        </w:rPr>
-        <w:t>Same as python multi-line comments should all have to start with # followed by the user comment.</w:t>
-      </w:r>
+        <w:t xml:space="preserve"> the user to put a comment on something, they can simply start with putting the # followed by the comment they want to put in the source code file. Unlike python hydra support multi-line comments </w:t>
+      </w:r>
+      <w:proofErr w:type="gramStart"/>
+      <w:r>
+        <w:t>in order to</w:t>
+      </w:r>
+      <w:proofErr w:type="gramEnd"/>
+      <w:r>
+        <w:t xml:space="preserve"> do multi-line comment we start /# and close with #/.</w:t>
+      </w:r>
+    </w:p>
+    <w:p>
+      <w:pPr>
+        <w:rPr>
+          <w:sz w:val="28"/>
+          <w:szCs w:val="28"/>
+        </w:rPr>
+      </w:pPr>
     </w:p>
     <w:p>
       <w:pPr>
@@ -404,33 +465,1407 @@
           <w:sz w:val="28"/>
           <w:szCs w:val="28"/>
         </w:rPr>
-        <w:t xml:space="preserve"> List of </w:t>
-      </w:r>
-      <w:r>
-        <w:rPr>
-          <w:sz w:val="28"/>
-          <w:szCs w:val="28"/>
-        </w:rPr>
-        <w:t xml:space="preserve">hydra key words are as follows: </w:t>
-      </w:r>
-    </w:p>
-    <w:p>
-      <w:pPr>
-        <w:rPr>
-          <w:sz w:val="28"/>
-          <w:szCs w:val="28"/>
-        </w:rPr>
-      </w:pPr>
+        <w:t xml:space="preserve"> </w:t>
+      </w:r>
+      <w:r>
+        <w:rPr>
+          <w:sz w:val="28"/>
+          <w:szCs w:val="28"/>
+        </w:rPr>
+        <w:t>The lists</w:t>
+      </w:r>
+      <w:r>
+        <w:rPr>
+          <w:sz w:val="28"/>
+          <w:szCs w:val="28"/>
+        </w:rPr>
+        <w:t xml:space="preserve"> of </w:t>
+      </w:r>
+      <w:r>
+        <w:rPr>
+          <w:sz w:val="28"/>
+          <w:szCs w:val="28"/>
+        </w:rPr>
+        <w:t xml:space="preserve">hydra keywords are as follows: </w:t>
+      </w:r>
+    </w:p>
+    <w:p>
+      <w:pPr>
+        <w:pStyle w:val="ListParagraph"/>
+        <w:numPr>
+          <w:ilvl w:val="0"/>
+          <w:numId w:val="1"/>
+        </w:numPr>
+        <w:rPr>
+          <w:b/>
+          <w:bCs/>
+          <w:sz w:val="28"/>
+          <w:szCs w:val="28"/>
+        </w:rPr>
+      </w:pPr>
+      <w:r>
+        <w:rPr>
+          <w:b/>
+          <w:bCs/>
+          <w:sz w:val="28"/>
+          <w:szCs w:val="28"/>
+        </w:rPr>
+        <w:t xml:space="preserve">print </w:t>
+      </w:r>
+      <w:r>
+        <w:tab/>
+      </w:r>
+      <w:r>
+        <w:tab/>
+        <w:t>(output the result into the console for the user)</w:t>
+      </w:r>
+    </w:p>
+    <w:p>
+      <w:pPr>
+        <w:pStyle w:val="ListParagraph"/>
+        <w:numPr>
+          <w:ilvl w:val="0"/>
+          <w:numId w:val="1"/>
+        </w:numPr>
+        <w:rPr>
+          <w:b/>
+          <w:bCs/>
+          <w:sz w:val="28"/>
+          <w:szCs w:val="28"/>
+        </w:rPr>
+      </w:pPr>
+      <w:r>
+        <w:rPr>
+          <w:b/>
+          <w:bCs/>
+          <w:sz w:val="28"/>
+          <w:szCs w:val="28"/>
+        </w:rPr>
+        <w:t>input</w:t>
+      </w:r>
+      <w:r>
+        <w:rPr>
+          <w:b/>
+          <w:bCs/>
+          <w:sz w:val="28"/>
+          <w:szCs w:val="28"/>
+        </w:rPr>
+        <w:tab/>
+      </w:r>
+      <w:r>
+        <w:rPr>
+          <w:b/>
+          <w:bCs/>
+          <w:sz w:val="28"/>
+          <w:szCs w:val="28"/>
+        </w:rPr>
+        <w:tab/>
+      </w:r>
+      <w:r>
+        <w:t>(takes input from the keyboard)</w:t>
+      </w:r>
+    </w:p>
+    <w:p>
+      <w:pPr>
+        <w:pStyle w:val="ListParagraph"/>
+        <w:numPr>
+          <w:ilvl w:val="0"/>
+          <w:numId w:val="1"/>
+        </w:numPr>
+        <w:rPr>
+          <w:b/>
+          <w:bCs/>
+          <w:sz w:val="28"/>
+          <w:szCs w:val="28"/>
+        </w:rPr>
+      </w:pPr>
+      <w:r>
+        <w:rPr>
+          <w:b/>
+          <w:bCs/>
+          <w:sz w:val="28"/>
+          <w:szCs w:val="28"/>
+        </w:rPr>
+        <w:t>or</w:t>
+      </w:r>
+      <w:r>
+        <w:rPr>
+          <w:b/>
+          <w:bCs/>
+          <w:sz w:val="28"/>
+          <w:szCs w:val="28"/>
+        </w:rPr>
+        <w:tab/>
+      </w:r>
+      <w:r>
+        <w:rPr>
+          <w:b/>
+          <w:bCs/>
+          <w:sz w:val="28"/>
+          <w:szCs w:val="28"/>
+        </w:rPr>
+        <w:tab/>
+      </w:r>
+      <w:r>
+        <w:t>(logical keyword o</w:t>
+      </w:r>
+      <w:r>
+        <w:t>r get true only if one of the conditions is true)</w:t>
+      </w:r>
+    </w:p>
+    <w:p>
+      <w:pPr>
+        <w:pStyle w:val="ListParagraph"/>
+        <w:numPr>
+          <w:ilvl w:val="0"/>
+          <w:numId w:val="1"/>
+        </w:numPr>
+        <w:rPr>
+          <w:b/>
+          <w:bCs/>
+          <w:sz w:val="28"/>
+          <w:szCs w:val="28"/>
+        </w:rPr>
+      </w:pPr>
+      <w:r>
+        <w:rPr>
+          <w:b/>
+          <w:bCs/>
+          <w:sz w:val="28"/>
+          <w:szCs w:val="28"/>
+        </w:rPr>
+        <w:t>and</w:t>
+      </w:r>
+      <w:r>
+        <w:rPr>
+          <w:b/>
+          <w:bCs/>
+          <w:sz w:val="28"/>
+          <w:szCs w:val="28"/>
+        </w:rPr>
+        <w:tab/>
+      </w:r>
+      <w:r>
+        <w:rPr>
+          <w:b/>
+          <w:bCs/>
+          <w:sz w:val="28"/>
+          <w:szCs w:val="28"/>
+        </w:rPr>
+        <w:tab/>
+      </w:r>
+      <w:r>
+        <w:t>(logical keyword and all the conditions should be true to become true)</w:t>
+      </w:r>
+    </w:p>
+    <w:p>
+      <w:pPr>
+        <w:pStyle w:val="ListParagraph"/>
+        <w:numPr>
+          <w:ilvl w:val="0"/>
+          <w:numId w:val="1"/>
+        </w:numPr>
+        <w:rPr>
+          <w:b/>
+          <w:bCs/>
+          <w:sz w:val="28"/>
+          <w:szCs w:val="28"/>
+        </w:rPr>
+      </w:pPr>
+      <w:r>
+        <w:rPr>
+          <w:b/>
+          <w:bCs/>
+          <w:sz w:val="28"/>
+          <w:szCs w:val="28"/>
+        </w:rPr>
+        <w:t>not</w:t>
+      </w:r>
+      <w:r>
+        <w:rPr>
+          <w:b/>
+          <w:bCs/>
+          <w:sz w:val="28"/>
+          <w:szCs w:val="28"/>
+        </w:rPr>
+        <w:tab/>
+      </w:r>
+      <w:r>
+        <w:rPr>
+          <w:b/>
+          <w:bCs/>
+          <w:sz w:val="28"/>
+          <w:szCs w:val="28"/>
+        </w:rPr>
+        <w:tab/>
+      </w:r>
+      <w:r>
+        <w:t>(logical keyword not, inverse the condition)</w:t>
+      </w:r>
+    </w:p>
+    <w:p>
+      <w:pPr>
+        <w:pStyle w:val="ListParagraph"/>
+        <w:numPr>
+          <w:ilvl w:val="0"/>
+          <w:numId w:val="1"/>
+        </w:numPr>
+        <w:rPr>
+          <w:b/>
+          <w:bCs/>
+          <w:sz w:val="28"/>
+          <w:szCs w:val="28"/>
+        </w:rPr>
+      </w:pPr>
+      <w:r>
+        <w:rPr>
+          <w:b/>
+          <w:bCs/>
+          <w:sz w:val="28"/>
+          <w:szCs w:val="28"/>
+        </w:rPr>
+        <w:t>if</w:t>
+      </w:r>
+      <w:r>
+        <w:rPr>
+          <w:b/>
+          <w:bCs/>
+          <w:sz w:val="28"/>
+          <w:szCs w:val="28"/>
+        </w:rPr>
+        <w:tab/>
+      </w:r>
+      <w:r>
+        <w:rPr>
+          <w:b/>
+          <w:bCs/>
+          <w:sz w:val="28"/>
+          <w:szCs w:val="28"/>
+        </w:rPr>
+        <w:tab/>
+      </w:r>
+      <w:r>
+        <w:t>(the if keyword is used in control statements to match )</w:t>
+      </w:r>
+    </w:p>
+    <w:p>
+      <w:pPr>
+        <w:pStyle w:val="ListParagraph"/>
+        <w:numPr>
+          <w:ilvl w:val="0"/>
+          <w:numId w:val="1"/>
+        </w:numPr>
+        <w:rPr>
+          <w:b/>
+          <w:bCs/>
+          <w:sz w:val="28"/>
+          <w:szCs w:val="28"/>
+        </w:rPr>
+      </w:pPr>
+      <w:r>
+        <w:rPr>
+          <w:b/>
+          <w:bCs/>
+          <w:sz w:val="28"/>
+          <w:szCs w:val="28"/>
+        </w:rPr>
+        <w:t>elif</w:t>
+      </w:r>
+      <w:r>
+        <w:rPr>
+          <w:b/>
+          <w:bCs/>
+          <w:sz w:val="28"/>
+          <w:szCs w:val="28"/>
+        </w:rPr>
+        <w:tab/>
+      </w:r>
+      <w:r>
+        <w:rPr>
+          <w:b/>
+          <w:bCs/>
+          <w:sz w:val="28"/>
+          <w:szCs w:val="28"/>
+        </w:rPr>
+        <w:tab/>
+      </w:r>
+      <w:r>
+        <w:t>(else if keyword for the control statement)</w:t>
+      </w:r>
+    </w:p>
+    <w:p>
+      <w:pPr>
+        <w:pStyle w:val="ListParagraph"/>
+        <w:numPr>
+          <w:ilvl w:val="0"/>
+          <w:numId w:val="1"/>
+        </w:numPr>
+        <w:rPr>
+          <w:b/>
+          <w:bCs/>
+          <w:sz w:val="28"/>
+          <w:szCs w:val="28"/>
+        </w:rPr>
+      </w:pPr>
+      <w:r>
+        <w:rPr>
+          <w:b/>
+          <w:bCs/>
+          <w:sz w:val="28"/>
+          <w:szCs w:val="28"/>
+        </w:rPr>
+        <w:lastRenderedPageBreak/>
+        <w:t>else</w:t>
+      </w:r>
+      <w:r>
+        <w:rPr>
+          <w:b/>
+          <w:bCs/>
+          <w:sz w:val="28"/>
+          <w:szCs w:val="28"/>
+        </w:rPr>
+        <w:tab/>
+      </w:r>
+      <w:r>
+        <w:rPr>
+          <w:b/>
+          <w:bCs/>
+          <w:sz w:val="28"/>
+          <w:szCs w:val="28"/>
+        </w:rPr>
+        <w:tab/>
+      </w:r>
+      <w:r>
+        <w:t>(else control statement keyword if none of the conditions match)</w:t>
+      </w:r>
+    </w:p>
+    <w:p>
+      <w:pPr>
+        <w:pStyle w:val="ListParagraph"/>
+        <w:numPr>
+          <w:ilvl w:val="0"/>
+          <w:numId w:val="1"/>
+        </w:numPr>
+        <w:rPr>
+          <w:b/>
+          <w:bCs/>
+          <w:sz w:val="28"/>
+          <w:szCs w:val="28"/>
+        </w:rPr>
+      </w:pPr>
+      <w:r>
+        <w:rPr>
+          <w:b/>
+          <w:bCs/>
+          <w:sz w:val="28"/>
+          <w:szCs w:val="28"/>
+        </w:rPr>
+        <w:t>for</w:t>
+      </w:r>
+      <w:r>
+        <w:rPr>
+          <w:b/>
+          <w:bCs/>
+          <w:sz w:val="28"/>
+          <w:szCs w:val="28"/>
+        </w:rPr>
+        <w:tab/>
+      </w:r>
+      <w:r>
+        <w:rPr>
+          <w:b/>
+          <w:bCs/>
+          <w:sz w:val="28"/>
+          <w:szCs w:val="28"/>
+        </w:rPr>
+        <w:tab/>
+      </w:r>
+      <w:r>
+        <w:t xml:space="preserve">(for control structure keyword to keep iterating till its range or its condition) </w:t>
+      </w:r>
+    </w:p>
+    <w:p>
+      <w:pPr>
+        <w:pStyle w:val="ListParagraph"/>
+        <w:numPr>
+          <w:ilvl w:val="0"/>
+          <w:numId w:val="1"/>
+        </w:numPr>
+        <w:rPr>
+          <w:b/>
+          <w:bCs/>
+          <w:sz w:val="28"/>
+          <w:szCs w:val="28"/>
+        </w:rPr>
+      </w:pPr>
+      <w:r>
+        <w:rPr>
+          <w:b/>
+          <w:bCs/>
+          <w:sz w:val="28"/>
+          <w:szCs w:val="28"/>
+        </w:rPr>
+        <w:t>while</w:t>
+      </w:r>
+      <w:r>
+        <w:rPr>
+          <w:b/>
+          <w:bCs/>
+          <w:sz w:val="28"/>
+          <w:szCs w:val="28"/>
+        </w:rPr>
+        <w:tab/>
+      </w:r>
+      <w:r>
+        <w:rPr>
+          <w:b/>
+          <w:bCs/>
+          <w:sz w:val="28"/>
+          <w:szCs w:val="28"/>
+        </w:rPr>
+        <w:tab/>
+      </w:r>
+      <w:r>
+        <w:t>(while control structure keyword, keep iterating till the condition becomes false)</w:t>
+      </w:r>
+    </w:p>
+    <w:p>
+      <w:pPr>
+        <w:pStyle w:val="ListParagraph"/>
+        <w:numPr>
+          <w:ilvl w:val="0"/>
+          <w:numId w:val="1"/>
+        </w:numPr>
+        <w:rPr>
+          <w:b/>
+          <w:bCs/>
+          <w:sz w:val="28"/>
+          <w:szCs w:val="28"/>
+        </w:rPr>
+      </w:pPr>
+      <w:r>
+        <w:rPr>
+          <w:b/>
+          <w:bCs/>
+          <w:sz w:val="28"/>
+          <w:szCs w:val="28"/>
+        </w:rPr>
+        <w:t>is</w:t>
+      </w:r>
+      <w:r>
+        <w:rPr>
+          <w:b/>
+          <w:bCs/>
+          <w:sz w:val="28"/>
+          <w:szCs w:val="28"/>
+        </w:rPr>
+        <w:tab/>
+      </w:r>
+      <w:r>
+        <w:rPr>
+          <w:b/>
+          <w:bCs/>
+          <w:sz w:val="28"/>
+          <w:szCs w:val="28"/>
+        </w:rPr>
+        <w:tab/>
+      </w:r>
+      <w:r>
+        <w:t>(</w:t>
+      </w:r>
+      <w:r>
+        <w:t>to match</w:t>
+      </w:r>
+      <w:r>
+        <w:t xml:space="preserve"> if one variable or value is equal to another)</w:t>
+      </w:r>
+    </w:p>
+    <w:p>
+      <w:pPr>
+        <w:pStyle w:val="ListParagraph"/>
+        <w:numPr>
+          <w:ilvl w:val="0"/>
+          <w:numId w:val="1"/>
+        </w:numPr>
+        <w:rPr>
+          <w:b/>
+          <w:bCs/>
+          <w:sz w:val="28"/>
+          <w:szCs w:val="28"/>
+        </w:rPr>
+      </w:pPr>
+      <w:r>
+        <w:rPr>
+          <w:b/>
+          <w:bCs/>
+          <w:sz w:val="28"/>
+          <w:szCs w:val="28"/>
+        </w:rPr>
+        <w:t>false</w:t>
+      </w:r>
+      <w:r>
+        <w:rPr>
+          <w:b/>
+          <w:bCs/>
+          <w:sz w:val="28"/>
+          <w:szCs w:val="28"/>
+        </w:rPr>
+        <w:tab/>
+      </w:r>
+      <w:r>
+        <w:rPr>
+          <w:b/>
+          <w:bCs/>
+          <w:sz w:val="28"/>
+          <w:szCs w:val="28"/>
+        </w:rPr>
+        <w:tab/>
+      </w:r>
+      <w:r>
+        <w:t>(logical data type false )</w:t>
+      </w:r>
+    </w:p>
+    <w:p>
+      <w:pPr>
+        <w:pStyle w:val="ListParagraph"/>
+        <w:numPr>
+          <w:ilvl w:val="0"/>
+          <w:numId w:val="1"/>
+        </w:numPr>
+        <w:rPr>
+          <w:b/>
+          <w:bCs/>
+          <w:sz w:val="28"/>
+          <w:szCs w:val="28"/>
+        </w:rPr>
+      </w:pPr>
+      <w:r>
+        <w:rPr>
+          <w:b/>
+          <w:bCs/>
+          <w:sz w:val="28"/>
+          <w:szCs w:val="28"/>
+        </w:rPr>
+        <w:t>true</w:t>
+      </w:r>
+      <w:r>
+        <w:rPr>
+          <w:b/>
+          <w:bCs/>
+          <w:sz w:val="28"/>
+          <w:szCs w:val="28"/>
+        </w:rPr>
+        <w:tab/>
+        <w:t xml:space="preserve">        </w:t>
+      </w:r>
+      <w:r>
+        <w:t>(logical data type true )</w:t>
+      </w:r>
+    </w:p>
+    <w:p>
+      <w:pPr>
+        <w:pStyle w:val="ListParagraph"/>
+        <w:numPr>
+          <w:ilvl w:val="0"/>
+          <w:numId w:val="1"/>
+        </w:numPr>
+        <w:rPr>
+          <w:b/>
+          <w:bCs/>
+          <w:sz w:val="28"/>
+          <w:szCs w:val="28"/>
+        </w:rPr>
+      </w:pPr>
+      <w:r>
+        <w:rPr>
+          <w:b/>
+          <w:bCs/>
+          <w:sz w:val="28"/>
+          <w:szCs w:val="28"/>
+        </w:rPr>
+        <w:t>break</w:t>
+      </w:r>
+      <w:r>
+        <w:rPr>
+          <w:b/>
+          <w:bCs/>
+          <w:sz w:val="28"/>
+          <w:szCs w:val="28"/>
+        </w:rPr>
+        <w:tab/>
+        <w:t xml:space="preserve">        </w:t>
+      </w:r>
+      <w:r>
+        <w:t>(break get out a loop or any other control structure)</w:t>
+      </w:r>
+    </w:p>
+    <w:p>
+      <w:pPr>
+        <w:pStyle w:val="ListParagraph"/>
+        <w:numPr>
+          <w:ilvl w:val="0"/>
+          <w:numId w:val="1"/>
+        </w:numPr>
+        <w:rPr>
+          <w:b/>
+          <w:bCs/>
+          <w:sz w:val="28"/>
+          <w:szCs w:val="28"/>
+        </w:rPr>
+      </w:pPr>
+      <w:r>
+        <w:rPr>
+          <w:b/>
+          <w:bCs/>
+          <w:sz w:val="28"/>
+          <w:szCs w:val="28"/>
+        </w:rPr>
+        <w:t xml:space="preserve">return        </w:t>
+      </w:r>
+      <w:r>
+        <w:t>(return keyword end the function return the value of a function)</w:t>
+      </w:r>
+    </w:p>
+    <w:p>
+      <w:pPr>
+        <w:pStyle w:val="ListParagraph"/>
+        <w:numPr>
+          <w:ilvl w:val="0"/>
+          <w:numId w:val="1"/>
+        </w:numPr>
+        <w:rPr>
+          <w:b/>
+          <w:bCs/>
+          <w:sz w:val="28"/>
+          <w:szCs w:val="28"/>
+        </w:rPr>
+      </w:pPr>
+      <w:r>
+        <w:rPr>
+          <w:b/>
+          <w:bCs/>
+          <w:sz w:val="28"/>
+          <w:szCs w:val="28"/>
+        </w:rPr>
+        <w:t xml:space="preserve">def              </w:t>
+      </w:r>
+      <w:r>
+        <w:t>(def to define a function )</w:t>
+      </w:r>
+    </w:p>
+    <w:p>
+      <w:pPr>
+        <w:rPr>
+          <w:b/>
+          <w:bCs/>
+          <w:sz w:val="28"/>
+          <w:szCs w:val="28"/>
+          <w14:textOutline w14:w="9525" w14:cap="rnd" w14:cmpd="sng" w14:algn="ctr">
+            <w14:solidFill>
+              <w14:srgbClr w14:val="000000"/>
+            </w14:solidFill>
+            <w14:prstDash w14:val="solid"/>
+            <w14:bevel/>
+          </w14:textOutline>
+        </w:rPr>
+      </w:pPr>
+    </w:p>
+    <w:p>
+      <w:pPr>
+        <w:pStyle w:val="Heading1"/>
+        <w:rPr>
+          <w:b/>
+          <w:color w:val="000000" w:themeColor="text1"/>
+          <w:u w:val="single"/>
+          <w14:textOutline w14:w="0" w14:cap="flat" w14:cmpd="sng" w14:algn="ctr">
+            <w14:noFill/>
+            <w14:prstDash w14:val="solid"/>
+            <w14:round/>
+          </w14:textOutline>
+        </w:rPr>
+      </w:pPr>
+      <w:r>
+        <w:rPr>
+          <w:b/>
+          <w:color w:val="000000" w:themeColor="text1"/>
+          <w:u w:val="single"/>
+          <w14:textOutline w14:w="0" w14:cap="flat" w14:cmpd="sng" w14:algn="ctr">
+            <w14:noFill/>
+            <w14:prstDash w14:val="solid"/>
+            <w14:round/>
+          </w14:textOutline>
+        </w:rPr>
+        <w:t>Variables and Data Types</w:t>
+      </w:r>
+    </w:p>
+    <w:p>
+      <w:pPr>
+        <w:pStyle w:val="NoSpacing"/>
+      </w:pPr>
+      <w:r>
+        <w:t>Hydra has only three primitive data types. These data types are numeric, character, and bit (true/false).</w:t>
+      </w:r>
+    </w:p>
+    <w:p>
+      <w:pPr>
+        <w:pStyle w:val="NoSpacing"/>
+      </w:pPr>
+      <w:r>
+        <w:t xml:space="preserve">The numeric data types are double precision which is eight bytes and can be used for both integers and floating-point numbers. Character datatype can be both single characters </w:t>
+      </w:r>
+      <w:proofErr w:type="gramStart"/>
+      <w:r>
+        <w:t>or</w:t>
+      </w:r>
+      <w:proofErr w:type="gramEnd"/>
+      <w:r>
+        <w:t xml:space="preserve"> string of characters. Bit character holds only 0 or 1 value in it. </w:t>
+      </w:r>
+    </w:p>
+    <w:p>
+      <w:pPr>
+        <w:pStyle w:val="NoSpacing"/>
+      </w:pPr>
+    </w:p>
+    <w:p>
+      <w:pPr>
+        <w:pStyle w:val="NoSpacing"/>
+      </w:pPr>
+      <w:r>
+        <w:t xml:space="preserve">E.g. </w:t>
+      </w:r>
+    </w:p>
+    <w:p>
+      <w:pPr>
+        <w:pStyle w:val="NoSpacing"/>
+      </w:pPr>
+      <w:r>
+        <w:t>A = “Hasib”</w:t>
+      </w:r>
+    </w:p>
+    <w:p>
+      <w:pPr>
+        <w:pStyle w:val="NoSpacing"/>
+      </w:pPr>
+      <w:r>
+        <w:t>PI = 3.134</w:t>
+      </w:r>
+    </w:p>
+    <w:p>
+      <w:pPr>
+        <w:pStyle w:val="NoSpacing"/>
+      </w:pPr>
+      <w:r>
+        <w:t xml:space="preserve">result = false </w:t>
+      </w:r>
+    </w:p>
+    <w:p>
+      <w:pPr>
+        <w:pStyle w:val="NoSpacing"/>
+      </w:pPr>
+    </w:p>
+    <w:p>
+      <w:pPr>
+        <w:pStyle w:val="NoSpacing"/>
+      </w:pPr>
+    </w:p>
+    <w:p>
+      <w:pPr>
+        <w:pStyle w:val="Heading1"/>
+        <w:rPr>
+          <w:b/>
+          <w:bCs/>
+          <w:color w:val="000000" w:themeColor="text1"/>
+          <w:u w:val="single"/>
+          <w14:textOutline w14:w="0" w14:cap="flat" w14:cmpd="sng" w14:algn="ctr">
+            <w14:noFill/>
+            <w14:prstDash w14:val="solid"/>
+            <w14:round/>
+          </w14:textOutline>
+        </w:rPr>
+      </w:pPr>
+      <w:r>
+        <w:rPr>
+          <w:b/>
+          <w:bCs/>
+          <w:color w:val="000000" w:themeColor="text1"/>
+          <w:u w:val="single"/>
+          <w14:textOutline w14:w="0" w14:cap="flat" w14:cmpd="sng" w14:algn="ctr">
+            <w14:noFill/>
+            <w14:prstDash w14:val="solid"/>
+            <w14:round/>
+          </w14:textOutline>
+        </w:rPr>
+        <w:t>Assigning values</w:t>
+      </w:r>
+    </w:p>
+    <w:p>
+      <w:pPr>
+        <w:pStyle w:val="NoSpacing"/>
+      </w:pPr>
+      <w:r>
+        <w:t>To assign a value to the variable the assignment operator (=) is required to assign a value to the variables. Users can assign constant literals by assignment operator; all the data types are dynamic based on the value that they are assigned data types take that form.</w:t>
+      </w:r>
+    </w:p>
+    <w:p>
+      <w:pPr>
+        <w:pStyle w:val="NoSpacing"/>
+      </w:pPr>
+    </w:p>
+    <w:p>
+      <w:pPr>
+        <w:pStyle w:val="NoSpacing"/>
+      </w:pPr>
+      <w:r>
+        <w:t>E.g.</w:t>
+      </w:r>
+    </w:p>
+    <w:p>
+      <w:pPr>
+        <w:pStyle w:val="NoSpacing"/>
+      </w:pPr>
+    </w:p>
+    <w:p>
+      <w:pPr>
+        <w:pStyle w:val="NoSpacing"/>
+      </w:pPr>
+      <w:r>
+        <w:t>A = “Hasib”</w:t>
+      </w:r>
+    </w:p>
+    <w:p>
+      <w:pPr>
+        <w:pStyle w:val="NoSpacing"/>
+      </w:pPr>
+      <w:r>
+        <w:t>PI = 3.134</w:t>
+      </w:r>
+    </w:p>
+    <w:p>
+      <w:pPr>
+        <w:pStyle w:val="NoSpacing"/>
+      </w:pPr>
+      <w:r>
+        <w:t xml:space="preserve">result = false </w:t>
+      </w:r>
+    </w:p>
+    <w:p>
+      <w:pPr>
+        <w:pStyle w:val="NoSpacing"/>
+      </w:pPr>
+    </w:p>
+    <w:p>
+      <w:pPr>
+        <w:pStyle w:val="Heading1"/>
+        <w:rPr>
+          <w:b/>
+          <w:bCs/>
+          <w:color w:val="000000" w:themeColor="text1"/>
+          <w:u w:val="single"/>
+          <w14:textOutline w14:w="0" w14:cap="flat" w14:cmpd="sng" w14:algn="ctr">
+            <w14:noFill/>
+            <w14:prstDash w14:val="solid"/>
+            <w14:round/>
+          </w14:textOutline>
+        </w:rPr>
+      </w:pPr>
+      <w:r>
+        <w:rPr>
+          <w:b/>
+          <w:bCs/>
+          <w:color w:val="000000" w:themeColor="text1"/>
+          <w:u w:val="single"/>
+          <w14:textOutline w14:w="0" w14:cap="flat" w14:cmpd="sng" w14:algn="ctr">
+            <w14:noFill/>
+            <w14:prstDash w14:val="solid"/>
+            <w14:round/>
+          </w14:textOutline>
+        </w:rPr>
+        <w:t>Selection Statements</w:t>
+      </w:r>
+    </w:p>
+    <w:p>
+      <w:r>
+        <w:t xml:space="preserve">The selection structure is the same as python using the keyword if, elif, and else the program can </w:t>
+      </w:r>
+      <w:proofErr w:type="gramStart"/>
+      <w:r>
+        <w:t>make a decision</w:t>
+      </w:r>
+      <w:proofErr w:type="gramEnd"/>
+      <w:r>
+        <w:t xml:space="preserve"> between different options and select. </w:t>
+      </w:r>
+    </w:p>
+    <w:p>
       <w:proofErr w:type="spellStart"/>
       <w:r>
-        <w:rPr>
-          <w:sz w:val="28"/>
-          <w:szCs w:val="28"/>
-        </w:rPr>
-        <w:t>pri</w:t>
+        <w:t>Eg</w:t>
       </w:r>
       <w:proofErr w:type="spellEnd"/>
-    </w:p>
+      <w:r>
+        <w:t xml:space="preserve">: </w:t>
+      </w:r>
+    </w:p>
+    <w:p>
+      <w:pPr>
+        <w:pStyle w:val="NoSpacing"/>
+      </w:pPr>
+      <w:r>
+        <w:lastRenderedPageBreak/>
+        <w:t>X = 15</w:t>
+      </w:r>
+    </w:p>
+    <w:p>
+      <w:pPr>
+        <w:pStyle w:val="NoSpacing"/>
+      </w:pPr>
+      <w:r>
+        <w:t xml:space="preserve">Y= 12 </w:t>
+      </w:r>
+    </w:p>
+    <w:p>
+      <w:pPr>
+        <w:pStyle w:val="NoSpacing"/>
+      </w:pPr>
+      <w:r>
+        <w:t>If x == y:</w:t>
+      </w:r>
+    </w:p>
+    <w:p>
+      <w:pPr>
+        <w:pStyle w:val="NoSpacing"/>
+      </w:pPr>
+      <w:r>
+        <w:t xml:space="preserve">    </w:t>
+      </w:r>
+      <w:r>
+        <w:t>p</w:t>
+      </w:r>
+      <w:r>
+        <w:t>rint(“x is equal to y”)</w:t>
+      </w:r>
+    </w:p>
+    <w:p>
+      <w:pPr>
+        <w:pStyle w:val="NoSpacing"/>
+      </w:pPr>
+      <w:r>
+        <w:t>elif x &gt; y:</w:t>
+      </w:r>
+    </w:p>
+    <w:p>
+      <w:pPr>
+        <w:pStyle w:val="NoSpacing"/>
+      </w:pPr>
+      <w:r>
+        <w:t xml:space="preserve">       print(“X is greater than y”)</w:t>
+      </w:r>
+    </w:p>
+    <w:p>
+      <w:pPr>
+        <w:pStyle w:val="NoSpacing"/>
+      </w:pPr>
+      <w:r>
+        <w:t>else:</w:t>
+      </w:r>
+    </w:p>
+    <w:p>
+      <w:pPr>
+        <w:pStyle w:val="NoSpacing"/>
+      </w:pPr>
+      <w:r>
+        <w:t xml:space="preserve">       print(“X is less than y”)</w:t>
+      </w:r>
+    </w:p>
+    <w:p>
+      <w:pPr>
+        <w:pStyle w:val="NoSpacing"/>
+      </w:pPr>
+    </w:p>
+    <w:p>
+      <w:pPr>
+        <w:pStyle w:val="Heading1"/>
+        <w:rPr>
+          <w:b/>
+          <w:bCs/>
+          <w:color w:val="000000" w:themeColor="text1"/>
+          <w:u w:val="single"/>
+          <w14:textOutline w14:w="0" w14:cap="flat" w14:cmpd="sng" w14:algn="ctr">
+            <w14:noFill/>
+            <w14:prstDash w14:val="solid"/>
+            <w14:round/>
+          </w14:textOutline>
+        </w:rPr>
+      </w:pPr>
+      <w:r>
+        <w:rPr>
+          <w:b/>
+          <w:bCs/>
+          <w:color w:val="000000" w:themeColor="text1"/>
+          <w:u w:val="single"/>
+          <w14:textOutline w14:w="0" w14:cap="flat" w14:cmpd="sng" w14:algn="ctr">
+            <w14:noFill/>
+            <w14:prstDash w14:val="solid"/>
+            <w14:round/>
+          </w14:textOutline>
+        </w:rPr>
+        <w:t>Iteration</w:t>
+      </w:r>
+    </w:p>
+    <w:p>
+      <w:r>
+        <w:t xml:space="preserve">Iteration in hydra is the same as iteration in python using </w:t>
+      </w:r>
+      <w:r>
+        <w:rPr>
+          <w:i/>
+          <w:iCs/>
+        </w:rPr>
+        <w:t>for loop</w:t>
+      </w:r>
+      <w:r>
+        <w:t xml:space="preserve"> and </w:t>
+      </w:r>
+      <w:r>
+        <w:rPr>
+          <w:i/>
+          <w:iCs/>
+        </w:rPr>
+        <w:t>while loop</w:t>
+      </w:r>
+      <w:r>
+        <w:rPr>
+          <w:i/>
+          <w:iCs/>
+        </w:rPr>
+        <w:t xml:space="preserve">. </w:t>
+      </w:r>
+      <w:proofErr w:type="gramStart"/>
+      <w:r>
+        <w:t>In order to</w:t>
+      </w:r>
+      <w:proofErr w:type="gramEnd"/>
+      <w:r>
+        <w:t xml:space="preserve"> use the for loop the user first needs a condition to be true so that while loop keeps iterating until the condition becomes false.</w:t>
+      </w:r>
+    </w:p>
+    <w:p>
+      <w:r>
+        <w:t>E.g.</w:t>
+      </w:r>
+    </w:p>
+    <w:p>
+      <w:r>
+        <w:t>I = 4</w:t>
+      </w:r>
+    </w:p>
+    <w:p>
+      <w:r>
+        <w:t>While I &gt; 1:</w:t>
+      </w:r>
+    </w:p>
+    <w:p>
+      <w:r>
+        <w:t xml:space="preserve">      print(</w:t>
+      </w:r>
+      <w:proofErr w:type="spellStart"/>
+      <w:r>
+        <w:t>i</w:t>
+      </w:r>
+      <w:proofErr w:type="spellEnd"/>
+      <w:r>
+        <w:t>)</w:t>
+      </w:r>
+    </w:p>
+    <w:p>
+      <w:r>
+        <w:t xml:space="preserve">     </w:t>
+      </w:r>
+      <w:proofErr w:type="spellStart"/>
+      <w:r>
+        <w:t>i</w:t>
+      </w:r>
+      <w:proofErr w:type="spellEnd"/>
+      <w:r>
+        <w:t>—</w:t>
+      </w:r>
+    </w:p>
+    <w:p/>
+    <w:p>
+      <w:r>
+        <w:t>For loop, the user can specify a range to keep iteration until that range</w:t>
+      </w:r>
+    </w:p>
+    <w:p>
+      <w:r>
+        <w:t>E.g.:</w:t>
+      </w:r>
+    </w:p>
+    <w:p>
+      <w:pPr>
+        <w:pStyle w:val="ListParagraph"/>
+        <w:numPr>
+          <w:ilvl w:val="0"/>
+          <w:numId w:val="2"/>
+        </w:numPr>
+      </w:pPr>
+      <w:r>
+        <w:t xml:space="preserve">For </w:t>
+      </w:r>
+      <w:proofErr w:type="spellStart"/>
+      <w:r>
+        <w:t>i</w:t>
+      </w:r>
+      <w:proofErr w:type="spellEnd"/>
+      <w:r>
+        <w:t xml:space="preserve"> in range(10):</w:t>
+      </w:r>
+    </w:p>
+    <w:p>
+      <w:r>
+        <w:tab/>
+        <w:t xml:space="preserve">      print(</w:t>
+      </w:r>
+      <w:proofErr w:type="spellStart"/>
+      <w:r>
+        <w:t>i</w:t>
+      </w:r>
+      <w:proofErr w:type="spellEnd"/>
+      <w:r>
+        <w:t xml:space="preserve">) </w:t>
+      </w:r>
+    </w:p>
+    <w:p>
+      <w:pPr>
+        <w:pStyle w:val="ListParagraph"/>
+        <w:numPr>
+          <w:ilvl w:val="0"/>
+          <w:numId w:val="2"/>
+        </w:numPr>
+      </w:pPr>
+      <w:r>
+        <w:t xml:space="preserve">for </w:t>
+      </w:r>
+      <w:proofErr w:type="spellStart"/>
+      <w:r>
+        <w:t>i</w:t>
+      </w:r>
+      <w:proofErr w:type="spellEnd"/>
+      <w:r>
+        <w:t xml:space="preserve"> in range(10,20)</w:t>
+      </w:r>
+    </w:p>
+    <w:p>
+      <w:r>
+        <w:t xml:space="preserve">                    print(</w:t>
+      </w:r>
+      <w:proofErr w:type="spellStart"/>
+      <w:r>
+        <w:t>i</w:t>
+      </w:r>
+      <w:proofErr w:type="spellEnd"/>
+      <w:r>
+        <w:t>)</w:t>
+      </w:r>
+    </w:p>
+    <w:p>
+      <w:pPr>
+        <w:pStyle w:val="ListParagraph"/>
+        <w:numPr>
+          <w:ilvl w:val="0"/>
+          <w:numId w:val="2"/>
+        </w:numPr>
+      </w:pPr>
+      <w:r>
+        <w:t xml:space="preserve">for </w:t>
+      </w:r>
+      <w:proofErr w:type="spellStart"/>
+      <w:r>
+        <w:t>i</w:t>
+      </w:r>
+      <w:proofErr w:type="spellEnd"/>
+      <w:r>
+        <w:t xml:space="preserve"> in range (10,30,4)</w:t>
+      </w:r>
+    </w:p>
+    <w:p>
+      <w:pPr>
+        <w:pStyle w:val="ListParagraph"/>
+      </w:pPr>
+      <w:r>
+        <w:t xml:space="preserve">       print(</w:t>
+      </w:r>
+      <w:proofErr w:type="spellStart"/>
+      <w:r>
+        <w:t>i</w:t>
+      </w:r>
+      <w:proofErr w:type="spellEnd"/>
+      <w:r>
+        <w:t>)</w:t>
+      </w:r>
+    </w:p>
+    <w:p/>
+    <w:p/>
+    <w:p/>
+    <w:p>
+      <w:pPr>
+        <w:pStyle w:val="Heading1"/>
+        <w:rPr>
+          <w:b/>
+          <w:bCs/>
+          <w:color w:val="000000" w:themeColor="text1"/>
+          <w:u w:val="single"/>
+          <w14:textOutline w14:w="0" w14:cap="flat" w14:cmpd="sng" w14:algn="ctr">
+            <w14:noFill/>
+            <w14:prstDash w14:val="solid"/>
+            <w14:round/>
+          </w14:textOutline>
+        </w:rPr>
+      </w:pPr>
+      <w:r>
+        <w:rPr>
+          <w:b/>
+          <w:bCs/>
+          <w:color w:val="000000" w:themeColor="text1"/>
+          <w:u w:val="single"/>
+          <w14:textOutline w14:w="0" w14:cap="flat" w14:cmpd="sng" w14:algn="ctr">
+            <w14:noFill/>
+            <w14:prstDash w14:val="solid"/>
+            <w14:round/>
+          </w14:textOutline>
+        </w:rPr>
+        <w:t>Function</w:t>
+      </w:r>
+    </w:p>
+    <w:p>
+      <w:r>
+        <w:t xml:space="preserve">To define a function, we use the def keyword followed by the function name and the return statement is dynamic. If the user does not include the return statement, the function will be void. </w:t>
+      </w:r>
+    </w:p>
+    <w:p/>
+    <w:p>
+      <w:r>
+        <w:t xml:space="preserve">E.g. </w:t>
+      </w:r>
+    </w:p>
+    <w:p>
+      <w:pPr>
+        <w:pStyle w:val="ListParagraph"/>
+        <w:numPr>
+          <w:ilvl w:val="0"/>
+          <w:numId w:val="2"/>
+        </w:numPr>
+      </w:pPr>
+      <w:r>
+        <w:t xml:space="preserve">def </w:t>
+      </w:r>
+      <w:proofErr w:type="spellStart"/>
+      <w:r>
+        <w:t>func_name</w:t>
+      </w:r>
+      <w:proofErr w:type="spellEnd"/>
+      <w:r>
+        <w:t>():</w:t>
+      </w:r>
+    </w:p>
+    <w:p>
+      <w:r>
+        <w:t xml:space="preserve">                  print(“Hello world”)</w:t>
+      </w:r>
+    </w:p>
+    <w:p>
+      <w:pPr>
+        <w:pStyle w:val="ListParagraph"/>
+        <w:numPr>
+          <w:ilvl w:val="0"/>
+          <w:numId w:val="2"/>
+        </w:numPr>
+      </w:pPr>
+      <w:r>
+        <w:t xml:space="preserve">def </w:t>
+      </w:r>
+      <w:proofErr w:type="spellStart"/>
+      <w:r>
+        <w:t>func_Name</w:t>
+      </w:r>
+      <w:proofErr w:type="spellEnd"/>
+      <w:r>
+        <w:t>(</w:t>
+      </w:r>
+      <w:proofErr w:type="spellStart"/>
+      <w:r>
+        <w:t>a,b</w:t>
+      </w:r>
+      <w:proofErr w:type="spellEnd"/>
+      <w:r>
+        <w:t>):</w:t>
+      </w:r>
+    </w:p>
+    <w:p>
+      <w:pPr>
+        <w:pStyle w:val="ListParagraph"/>
+      </w:pPr>
+      <w:r>
+        <w:t xml:space="preserve">    return (</w:t>
+      </w:r>
+      <w:proofErr w:type="spellStart"/>
+      <w:r>
+        <w:t>a+b</w:t>
+      </w:r>
+      <w:proofErr w:type="spellEnd"/>
+      <w:r>
+        <w:t>)</w:t>
+      </w:r>
+    </w:p>
+    <w:p/>
+    <w:p>
+      <w:pPr>
+        <w:pStyle w:val="NoSpacing"/>
+      </w:pPr>
+    </w:p>
+    <w:p/>
+    <w:p>
+      <w:pPr>
+        <w:ind w:left="360"/>
+        <w:rPr>
+          <w:b/>
+          <w:bCs/>
+          <w:sz w:val="28"/>
+          <w:szCs w:val="28"/>
+        </w:rPr>
+      </w:pPr>
+      <w:r>
+        <w:rPr>
+          <w:b/>
+          <w:bCs/>
+          <w:sz w:val="28"/>
+          <w:szCs w:val="28"/>
+        </w:rPr>
+        <w:t>GITHUB:</w:t>
+      </w:r>
+    </w:p>
+    <w:p>
+      <w:pPr>
+        <w:ind w:left="360"/>
+        <w:rPr>
+          <w:b/>
+          <w:bCs/>
+          <w:sz w:val="28"/>
+          <w:szCs w:val="28"/>
+        </w:rPr>
+      </w:pPr>
+      <w:r>
+        <w:rPr>
+          <w:b/>
+          <w:bCs/>
+          <w:sz w:val="28"/>
+          <w:szCs w:val="28"/>
+        </w:rPr>
+        <w:t>https://github.com/Khesorw/Compilers.git</w:t>
+      </w:r>
+    </w:p>
+    <w:p/>
     <w:p/>
     <w:p/>
     <w:p/>
@@ -443,6 +1878,243 @@
     </w:sectPr>
   </w:body>
 </w:document>
+</file>
+
+<file path=word/numbering.xml><?xml version="1.0" encoding="utf-8"?>
+<w:numbering xmlns:wpc="http://schemas.microsoft.com/office/word/2010/wordprocessingCanvas" xmlns:cx="http://schemas.microsoft.com/office/drawing/2014/chartex" xmlns:cx1="http://schemas.microsoft.com/office/drawing/2015/9/8/chartex" xmlns:cx2="http://schemas.microsoft.com/office/drawing/2015/10/21/chartex" xmlns:cx3="http://schemas.microsoft.com/office/drawing/2016/5/9/chartex" xmlns:cx4="http://schemas.microsoft.com/office/drawing/2016/5/10/chartex" xmlns:cx5="http://schemas.microsoft.com/office/drawing/2016/5/11/chartex" xmlns:cx6="http://schemas.microsoft.com/office/drawing/2016/5/12/chartex" xmlns:cx7="http://schemas.microsoft.com/office/drawing/2016/5/13/chartex" xmlns:cx8="http://schemas.microsoft.com/office/drawing/2016/5/14/chartex" xmlns:mc="http://schemas.openxmlformats.org/markup-compatibility/2006" xmlns:aink="http://schemas.microsoft.com/office/drawing/2016/ink" xmlns:am3d="http://schemas.microsoft.com/office/drawing/2017/model3d" xmlns:o="urn:schemas-microsoft-com:office:office" xmlns:oel="http://schemas.microsoft.com/office/2019/extlst" xmlns:r="http://schemas.openxmlformats.org/officeDocument/2006/relationships" xmlns:m="http://schemas.openxmlformats.org/officeDocument/2006/math" xmlns:v="urn:schemas-microsoft-com:vml" xmlns:wp14="http://schemas.microsoft.com/office/word/2010/wordprocessingDrawing" xmlns:wp="http://schemas.openxmlformats.org/drawingml/2006/wordprocessingDrawing" xmlns:w10="urn:schemas-microsoft-com:office:word" xmlns:w="http://schemas.openxmlformats.org/wordprocessingml/2006/main" xmlns:w14="http://schemas.microsoft.com/office/word/2010/wordml" xmlns:w15="http://schemas.microsoft.com/office/word/2012/wordml" xmlns:w16cex="http://schemas.microsoft.com/office/word/2018/wordml/cex" xmlns:w16cid="http://schemas.microsoft.com/office/word/2016/wordml/cid" xmlns:w16="http://schemas.microsoft.com/office/word/2018/wordml" xmlns:w16sdtdh="http://schemas.microsoft.com/office/word/2020/wordml/sdtdatahash" xmlns:w16se="http://schemas.microsoft.com/office/word/2015/wordml/symex" xmlns:wpg="http://schemas.microsoft.com/office/word/2010/wordprocessingGroup" xmlns:wpi="http://schemas.microsoft.com/office/word/2010/wordprocessingInk" xmlns:wne="http://schemas.microsoft.com/office/word/2006/wordml" xmlns:wps="http://schemas.microsoft.com/office/word/2010/wordprocessingShape" mc:Ignorable="w14 w15 w16se w16cid w16 w16cex w16sdtdh wp14">
+  <w:abstractNum w:abstractNumId="0" w15:restartNumberingAfterBreak="0">
+    <w:nsid w:val="0A076584"/>
+    <w:multiLevelType w:val="hybridMultilevel"/>
+    <w:tmpl w:val="5F0E0B48"/>
+    <w:lvl w:ilvl="0" w:tplc="10090001">
+      <w:start w:val="1"/>
+      <w:numFmt w:val="bullet"/>
+      <w:lvlText w:val=""/>
+      <w:lvlJc w:val="left"/>
+      <w:pPr>
+        <w:ind w:left="720" w:hanging="360"/>
+      </w:pPr>
+      <w:rPr>
+        <w:rFonts w:ascii="Symbol" w:hAnsi="Symbol" w:hint="default"/>
+      </w:rPr>
+    </w:lvl>
+    <w:lvl w:ilvl="1" w:tplc="10090003">
+      <w:start w:val="1"/>
+      <w:numFmt w:val="bullet"/>
+      <w:lvlText w:val="o"/>
+      <w:lvlJc w:val="left"/>
+      <w:pPr>
+        <w:ind w:left="1440" w:hanging="360"/>
+      </w:pPr>
+      <w:rPr>
+        <w:rFonts w:ascii="Courier New" w:hAnsi="Courier New" w:cs="Courier New" w:hint="default"/>
+      </w:rPr>
+    </w:lvl>
+    <w:lvl w:ilvl="2" w:tplc="10090005" w:tentative="1">
+      <w:start w:val="1"/>
+      <w:numFmt w:val="bullet"/>
+      <w:lvlText w:val=""/>
+      <w:lvlJc w:val="left"/>
+      <w:pPr>
+        <w:ind w:left="2160" w:hanging="360"/>
+      </w:pPr>
+      <w:rPr>
+        <w:rFonts w:ascii="Wingdings" w:hAnsi="Wingdings" w:hint="default"/>
+      </w:rPr>
+    </w:lvl>
+    <w:lvl w:ilvl="3" w:tplc="10090001" w:tentative="1">
+      <w:start w:val="1"/>
+      <w:numFmt w:val="bullet"/>
+      <w:lvlText w:val=""/>
+      <w:lvlJc w:val="left"/>
+      <w:pPr>
+        <w:ind w:left="2880" w:hanging="360"/>
+      </w:pPr>
+      <w:rPr>
+        <w:rFonts w:ascii="Symbol" w:hAnsi="Symbol" w:hint="default"/>
+      </w:rPr>
+    </w:lvl>
+    <w:lvl w:ilvl="4" w:tplc="10090003" w:tentative="1">
+      <w:start w:val="1"/>
+      <w:numFmt w:val="bullet"/>
+      <w:lvlText w:val="o"/>
+      <w:lvlJc w:val="left"/>
+      <w:pPr>
+        <w:ind w:left="3600" w:hanging="360"/>
+      </w:pPr>
+      <w:rPr>
+        <w:rFonts w:ascii="Courier New" w:hAnsi="Courier New" w:cs="Courier New" w:hint="default"/>
+      </w:rPr>
+    </w:lvl>
+    <w:lvl w:ilvl="5" w:tplc="10090005" w:tentative="1">
+      <w:start w:val="1"/>
+      <w:numFmt w:val="bullet"/>
+      <w:lvlText w:val=""/>
+      <w:lvlJc w:val="left"/>
+      <w:pPr>
+        <w:ind w:left="4320" w:hanging="360"/>
+      </w:pPr>
+      <w:rPr>
+        <w:rFonts w:ascii="Wingdings" w:hAnsi="Wingdings" w:hint="default"/>
+      </w:rPr>
+    </w:lvl>
+    <w:lvl w:ilvl="6" w:tplc="10090001" w:tentative="1">
+      <w:start w:val="1"/>
+      <w:numFmt w:val="bullet"/>
+      <w:lvlText w:val=""/>
+      <w:lvlJc w:val="left"/>
+      <w:pPr>
+        <w:ind w:left="5040" w:hanging="360"/>
+      </w:pPr>
+      <w:rPr>
+        <w:rFonts w:ascii="Symbol" w:hAnsi="Symbol" w:hint="default"/>
+      </w:rPr>
+    </w:lvl>
+    <w:lvl w:ilvl="7" w:tplc="10090003" w:tentative="1">
+      <w:start w:val="1"/>
+      <w:numFmt w:val="bullet"/>
+      <w:lvlText w:val="o"/>
+      <w:lvlJc w:val="left"/>
+      <w:pPr>
+        <w:ind w:left="5760" w:hanging="360"/>
+      </w:pPr>
+      <w:rPr>
+        <w:rFonts w:ascii="Courier New" w:hAnsi="Courier New" w:cs="Courier New" w:hint="default"/>
+      </w:rPr>
+    </w:lvl>
+    <w:lvl w:ilvl="8" w:tplc="10090005" w:tentative="1">
+      <w:start w:val="1"/>
+      <w:numFmt w:val="bullet"/>
+      <w:lvlText w:val=""/>
+      <w:lvlJc w:val="left"/>
+      <w:pPr>
+        <w:ind w:left="6480" w:hanging="360"/>
+      </w:pPr>
+      <w:rPr>
+        <w:rFonts w:ascii="Wingdings" w:hAnsi="Wingdings" w:hint="default"/>
+      </w:rPr>
+    </w:lvl>
+  </w:abstractNum>
+  <w:abstractNum w:abstractNumId="1" w15:restartNumberingAfterBreak="0">
+    <w:nsid w:val="79B31818"/>
+    <w:multiLevelType w:val="hybridMultilevel"/>
+    <w:tmpl w:val="FBEC4FB2"/>
+    <w:lvl w:ilvl="0" w:tplc="10090001">
+      <w:start w:val="1"/>
+      <w:numFmt w:val="bullet"/>
+      <w:lvlText w:val=""/>
+      <w:lvlJc w:val="left"/>
+      <w:pPr>
+        <w:ind w:left="720" w:hanging="360"/>
+      </w:pPr>
+      <w:rPr>
+        <w:rFonts w:ascii="Symbol" w:hAnsi="Symbol" w:hint="default"/>
+      </w:rPr>
+    </w:lvl>
+    <w:lvl w:ilvl="1" w:tplc="10090003" w:tentative="1">
+      <w:start w:val="1"/>
+      <w:numFmt w:val="bullet"/>
+      <w:lvlText w:val="o"/>
+      <w:lvlJc w:val="left"/>
+      <w:pPr>
+        <w:ind w:left="1440" w:hanging="360"/>
+      </w:pPr>
+      <w:rPr>
+        <w:rFonts w:ascii="Courier New" w:hAnsi="Courier New" w:cs="Courier New" w:hint="default"/>
+      </w:rPr>
+    </w:lvl>
+    <w:lvl w:ilvl="2" w:tplc="10090005" w:tentative="1">
+      <w:start w:val="1"/>
+      <w:numFmt w:val="bullet"/>
+      <w:lvlText w:val=""/>
+      <w:lvlJc w:val="left"/>
+      <w:pPr>
+        <w:ind w:left="2160" w:hanging="360"/>
+      </w:pPr>
+      <w:rPr>
+        <w:rFonts w:ascii="Wingdings" w:hAnsi="Wingdings" w:hint="default"/>
+      </w:rPr>
+    </w:lvl>
+    <w:lvl w:ilvl="3" w:tplc="10090001" w:tentative="1">
+      <w:start w:val="1"/>
+      <w:numFmt w:val="bullet"/>
+      <w:lvlText w:val=""/>
+      <w:lvlJc w:val="left"/>
+      <w:pPr>
+        <w:ind w:left="2880" w:hanging="360"/>
+      </w:pPr>
+      <w:rPr>
+        <w:rFonts w:ascii="Symbol" w:hAnsi="Symbol" w:hint="default"/>
+      </w:rPr>
+    </w:lvl>
+    <w:lvl w:ilvl="4" w:tplc="10090003" w:tentative="1">
+      <w:start w:val="1"/>
+      <w:numFmt w:val="bullet"/>
+      <w:lvlText w:val="o"/>
+      <w:lvlJc w:val="left"/>
+      <w:pPr>
+        <w:ind w:left="3600" w:hanging="360"/>
+      </w:pPr>
+      <w:rPr>
+        <w:rFonts w:ascii="Courier New" w:hAnsi="Courier New" w:cs="Courier New" w:hint="default"/>
+      </w:rPr>
+    </w:lvl>
+    <w:lvl w:ilvl="5" w:tplc="10090005" w:tentative="1">
+      <w:start w:val="1"/>
+      <w:numFmt w:val="bullet"/>
+      <w:lvlText w:val=""/>
+      <w:lvlJc w:val="left"/>
+      <w:pPr>
+        <w:ind w:left="4320" w:hanging="360"/>
+      </w:pPr>
+      <w:rPr>
+        <w:rFonts w:ascii="Wingdings" w:hAnsi="Wingdings" w:hint="default"/>
+      </w:rPr>
+    </w:lvl>
+    <w:lvl w:ilvl="6" w:tplc="10090001" w:tentative="1">
+      <w:start w:val="1"/>
+      <w:numFmt w:val="bullet"/>
+      <w:lvlText w:val=""/>
+      <w:lvlJc w:val="left"/>
+      <w:pPr>
+        <w:ind w:left="5040" w:hanging="360"/>
+      </w:pPr>
+      <w:rPr>
+        <w:rFonts w:ascii="Symbol" w:hAnsi="Symbol" w:hint="default"/>
+      </w:rPr>
+    </w:lvl>
+    <w:lvl w:ilvl="7" w:tplc="10090003" w:tentative="1">
+      <w:start w:val="1"/>
+      <w:numFmt w:val="bullet"/>
+      <w:lvlText w:val="o"/>
+      <w:lvlJc w:val="left"/>
+      <w:pPr>
+        <w:ind w:left="5760" w:hanging="360"/>
+      </w:pPr>
+      <w:rPr>
+        <w:rFonts w:ascii="Courier New" w:hAnsi="Courier New" w:cs="Courier New" w:hint="default"/>
+      </w:rPr>
+    </w:lvl>
+    <w:lvl w:ilvl="8" w:tplc="10090005" w:tentative="1">
+      <w:start w:val="1"/>
+      <w:numFmt w:val="bullet"/>
+      <w:lvlText w:val=""/>
+      <w:lvlJc w:val="left"/>
+      <w:pPr>
+        <w:ind w:left="6480" w:hanging="360"/>
+      </w:pPr>
+      <w:rPr>
+        <w:rFonts w:ascii="Wingdings" w:hAnsi="Wingdings" w:hint="default"/>
+      </w:rPr>
+    </w:lvl>
+  </w:abstractNum>
+  <w:num w:numId="1" w16cid:durableId="1350831422">
+    <w:abstractNumId w:val="1"/>
+  </w:num>
+  <w:num w:numId="2" w16cid:durableId="857085565">
+    <w:abstractNumId w:val="0"/>
+  </w:num>
+</w:numbering>
 </file>
 
 <file path=word/styles.xml><?xml version="1.0" encoding="utf-8"?>
@@ -843,6 +2515,7 @@
   <w:style w:type="paragraph" w:default="1" w:styleId="Normal">
     <w:name w:val="Normal"/>
     <w:qFormat/>
+    <w:rsid w:val="00076A81"/>
   </w:style>
   <w:style w:type="paragraph" w:styleId="Heading1">
     <w:name w:val="heading 1"/>
@@ -913,6 +2586,41 @@
     <w:pPr>
       <w:spacing w:after="0" w:line="240" w:lineRule="auto"/>
     </w:pPr>
+  </w:style>
+  <w:style w:type="paragraph" w:styleId="ListParagraph">
+    <w:name w:val="List Paragraph"/>
+    <w:basedOn w:val="Normal"/>
+    <w:uiPriority w:val="34"/>
+    <w:qFormat/>
+    <w:rsid w:val="00076A81"/>
+    <w:pPr>
+      <w:ind w:left="720"/>
+      <w:contextualSpacing/>
+    </w:pPr>
+  </w:style>
+  <w:style w:type="paragraph" w:customStyle="1" w:styleId="paragraph">
+    <w:name w:val="paragraph"/>
+    <w:basedOn w:val="Normal"/>
+    <w:rsid w:val="00076A81"/>
+    <w:pPr>
+      <w:spacing w:before="100" w:beforeAutospacing="1" w:after="100" w:afterAutospacing="1" w:line="240" w:lineRule="auto"/>
+    </w:pPr>
+    <w:rPr>
+      <w:rFonts w:ascii="Times New Roman" w:eastAsia="Times New Roman" w:hAnsi="Times New Roman" w:cs="Times New Roman"/>
+      <w:sz w:val="24"/>
+      <w:szCs w:val="24"/>
+      <w:lang w:eastAsia="en-CA"/>
+    </w:rPr>
+  </w:style>
+  <w:style w:type="character" w:customStyle="1" w:styleId="normaltextrun">
+    <w:name w:val="normaltextrun"/>
+    <w:basedOn w:val="DefaultParagraphFont"/>
+    <w:rsid w:val="00076A81"/>
+  </w:style>
+  <w:style w:type="character" w:customStyle="1" w:styleId="eop">
+    <w:name w:val="eop"/>
+    <w:basedOn w:val="DefaultParagraphFont"/>
+    <w:rsid w:val="00076A81"/>
   </w:style>
 </w:styles>
 </file>

</xml_diff>